<commit_message>
Lọc ra các yêu cầu cũ hơn theo yc cô Sâm
</commit_message>
<xml_diff>
--- a/nuce.web.api/Templates/Ctsv/giay_gioi_thieu.docx
+++ b/nuce.web.api/Templates/Ctsv/giay_gioi_thieu.docx
@@ -107,8 +107,6 @@
               </w:rPr>
               <w:t xml:space="preserve"> HÀ NỘI</w:t>
             </w:r>
-            <w:bookmarkStart w:id="0" w:name="_GoBack"/>
-            <w:bookmarkEnd w:id="0"/>
           </w:p>
         </w:tc>
         <w:tc>
@@ -213,6 +211,7 @@
       </w:r>
       <w:r>
         <w:rPr>
+          <w:b/>
           <w:sz w:val="26"/>
           <w:szCs w:val="26"/>
         </w:rPr>
@@ -226,7 +225,16 @@
           <w:b/>
           <w:bCs/>
         </w:rPr>
-        <w:t>HIỆU TRƯỞNG TRƯỜNG ĐẠI HỌC XÂY DỰNG</w:t>
+        <w:t>HIỆU TRƯỞNG TRƯ</w:t>
+      </w:r>
+      <w:bookmarkStart w:id="0" w:name="_GoBack"/>
+      <w:bookmarkEnd w:id="0"/>
+      <w:r>
+        <w:rPr>
+          <w:b/>
+          <w:bCs/>
+        </w:rPr>
+        <w:t>ỜNG ĐẠI HỌC XÂY DỰNG</w:t>
       </w:r>
       <w:r>
         <w:rPr>
@@ -242,25 +250,46 @@
       </w:pPr>
       <w:r>
         <w:rPr>
-          <w:b/>
-          <w:bCs/>
-        </w:rPr>
-        <w:t xml:space="preserve">Trân trọng giới thiệu Anh / chị: </w:t>
-      </w:r>
-      <w:r>
+          <w:bCs/>
+        </w:rPr>
+        <w:t>Trân trọng giới thiệu Anh / chị:</w:t>
+      </w:r>
+      <w:r>
+        <w:rPr>
+          <w:b/>
+          <w:bCs/>
+        </w:rPr>
+        <w:t xml:space="preserve"> </w:t>
+      </w:r>
+      <w:r>
+        <w:rPr>
+          <w:b/>
+        </w:rPr>
         <w:t>&lt;ho_ten&gt;</w:t>
       </w:r>
       <w:r>
+        <w:rPr>
+          <w:b/>
+        </w:rPr>
         <w:br/>
       </w:r>
       <w:r>
         <w:rPr>
-          <w:b/>
-          <w:bCs/>
-        </w:rPr>
-        <w:t xml:space="preserve">Là sinh viên đang học tại lớp: </w:t>
-      </w:r>
-      <w:r>
+          <w:bCs/>
+        </w:rPr>
+        <w:t>Là sinh viên đang học tại lớp:</w:t>
+      </w:r>
+      <w:r>
+        <w:rPr>
+          <w:b/>
+          <w:bCs/>
+        </w:rPr>
+        <w:t xml:space="preserve"> </w:t>
+      </w:r>
+      <w:r>
+        <w:rPr>
+          <w:b/>
+        </w:rPr>
         <w:t>&lt;lop&gt;</w:t>
       </w:r>
       <w:r>
@@ -271,9 +300,25 @@
           <w:b/>
           <w:bCs/>
         </w:rPr>
-        <w:t xml:space="preserve"> Khóa: </w:t>
-      </w:r>
-      <w:r>
+        <w:t xml:space="preserve"> </w:t>
+      </w:r>
+      <w:r>
+        <w:rPr>
+          <w:bCs/>
+        </w:rPr>
+        <w:t>Khóa:</w:t>
+      </w:r>
+      <w:r>
+        <w:rPr>
+          <w:b/>
+          <w:bCs/>
+        </w:rPr>
+        <w:t xml:space="preserve"> </w:t>
+      </w:r>
+      <w:r>
+        <w:rPr>
+          <w:b/>
+        </w:rPr>
         <w:t>&lt;khoa&gt;</w:t>
       </w:r>
       <w:r>
@@ -281,12 +326,21 @@
       </w:r>
       <w:r>
         <w:rPr>
-          <w:b/>
-          <w:bCs/>
-        </w:rPr>
-        <w:t xml:space="preserve"> Hệ đào tạo:  </w:t>
-      </w:r>
-      <w:r>
+          <w:bCs/>
+        </w:rPr>
+        <w:t xml:space="preserve"> Hệ đào tạo:</w:t>
+      </w:r>
+      <w:r>
+        <w:rPr>
+          <w:b/>
+          <w:bCs/>
+        </w:rPr>
+        <w:t xml:space="preserve">  </w:t>
+      </w:r>
+      <w:r>
+        <w:rPr>
+          <w:b/>
+        </w:rPr>
         <w:t>Chính quy</w:t>
       </w:r>
       <w:r>
@@ -297,12 +351,21 @@
       </w:r>
       <w:r>
         <w:rPr>
-          <w:b/>
-          <w:bCs/>
-        </w:rPr>
-        <w:t xml:space="preserve">Đến gặp: </w:t>
-      </w:r>
-      <w:r>
+          <w:bCs/>
+        </w:rPr>
+        <w:t>Đến gặp:</w:t>
+      </w:r>
+      <w:r>
+        <w:rPr>
+          <w:b/>
+          <w:bCs/>
+        </w:rPr>
+        <w:t xml:space="preserve"> </w:t>
+      </w:r>
+      <w:r>
+        <w:rPr>
+          <w:b/>
+        </w:rPr>
         <w:t>&lt;den_gap&gt;</w:t>
       </w:r>
       <w:r>
@@ -313,12 +376,21 @@
       </w:r>
       <w:r>
         <w:rPr>
-          <w:b/>
-          <w:bCs/>
-        </w:rPr>
-        <w:t xml:space="preserve">Về việc: </w:t>
-      </w:r>
-      <w:r>
+          <w:bCs/>
+        </w:rPr>
+        <w:t>Về việc</w:t>
+      </w:r>
+      <w:r>
+        <w:rPr>
+          <w:b/>
+          <w:bCs/>
+        </w:rPr>
+        <w:t xml:space="preserve">: </w:t>
+      </w:r>
+      <w:r>
+        <w:rPr>
+          <w:b/>
+        </w:rPr>
         <w:t>&lt;ve_viec&gt;</w:t>
       </w:r>
       <w:r>
@@ -402,7 +474,7 @@
               <w:rPr>
                 <w:i/>
               </w:rPr>
-              <w:t xml:space="preserve">, tháng </w:t>
+              <w:t xml:space="preserve"> tháng </w:t>
             </w:r>
             <w:r>
               <w:rPr>
@@ -414,7 +486,7 @@
               <w:rPr>
                 <w:i/>
               </w:rPr>
-              <w:t xml:space="preserve">, năm </w:t>
+              <w:t xml:space="preserve"> năm </w:t>
             </w:r>
             <w:r>
               <w:rPr>
@@ -456,6 +528,9 @@
               <w:br/>
             </w:r>
             <w:r>
+              <w:rPr>
+                <w:b/>
+              </w:rPr>
               <w:t>&lt;ten_nguoi_ky&gt;</w:t>
             </w:r>
           </w:p>

</xml_diff>